<commit_message>
nop bai 6 ly thuyet
</commit_message>
<xml_diff>
--- a/NỘP BÀI TẬP 6 LÝ THUYẾT.docx
+++ b/NỘP BÀI TẬP 6 LÝ THUYẾT.docx
@@ -161,12 +161,83 @@
         <w:spacing w:line="360" w:lineRule="auto"/>
         <w:rPr>
           <w:rFonts w:ascii="Times New Roman" w:hAnsi="Times New Roman" w:cs="Times New Roman"/>
+          <w:sz w:val="26"/>
+          <w:szCs w:val="26"/>
+        </w:rPr>
+      </w:pPr>
+      <w:r>
+        <w:rPr>
+          <w:rFonts w:ascii="Times New Roman" w:hAnsi="Times New Roman" w:cs="Times New Roman"/>
+          <w:sz w:val="26"/>
+          <w:szCs w:val="26"/>
+        </w:rPr>
+        <w:t>Bước 1: Bật Network Application Control</w:t>
+      </w:r>
+      <w:r>
+        <w:rPr>
+          <w:rFonts w:ascii="Times New Roman" w:hAnsi="Times New Roman" w:cs="Times New Roman"/>
+          <w:sz w:val="26"/>
+          <w:szCs w:val="26"/>
+        </w:rPr>
+        <w:t>:</w:t>
+      </w:r>
+    </w:p>
+    <w:p>
+      <w:pPr>
+        <w:spacing w:line="360" w:lineRule="auto"/>
+        <w:jc w:val="center"/>
+        <w:rPr>
+          <w:rFonts w:ascii="Times New Roman" w:hAnsi="Times New Roman" w:cs="Times New Roman"/>
           <w:b/>
           <w:bCs/>
           <w:sz w:val="26"/>
           <w:szCs w:val="26"/>
         </w:rPr>
       </w:pPr>
+      <w:r>
+        <w:rPr>
+          <w:rFonts w:ascii="Times New Roman" w:hAnsi="Times New Roman" w:cs="Times New Roman"/>
+          <w:b/>
+          <w:bCs/>
+          <w:sz w:val="26"/>
+          <w:szCs w:val="26"/>
+        </w:rPr>
+        <w:drawing>
+          <wp:inline distT="0" distB="0" distL="0" distR="0" wp14:anchorId="796CDBC5" wp14:editId="426151AB">
+            <wp:extent cx="5006340" cy="2812322"/>
+            <wp:effectExtent l="0" t="0" r="3810" b="7620"/>
+            <wp:docPr id="440452336" name="Picture 1" descr="A screenshot of a computer&#10;&#10;AI-generated content may be incorrect."/>
+            <wp:cNvGraphicFramePr>
+              <a:graphicFrameLocks xmlns:a="http://schemas.openxmlformats.org/drawingml/2006/main" noChangeAspect="1"/>
+            </wp:cNvGraphicFramePr>
+            <a:graphic xmlns:a="http://schemas.openxmlformats.org/drawingml/2006/main">
+              <a:graphicData uri="http://schemas.openxmlformats.org/drawingml/2006/picture">
+                <pic:pic xmlns:pic="http://schemas.openxmlformats.org/drawingml/2006/picture">
+                  <pic:nvPicPr>
+                    <pic:cNvPr id="440452336" name="Picture 1" descr="A screenshot of a computer&#10;&#10;AI-generated content may be incorrect."/>
+                    <pic:cNvPicPr/>
+                  </pic:nvPicPr>
+                  <pic:blipFill>
+                    <a:blip r:embed="rId5"/>
+                    <a:stretch>
+                      <a:fillRect/>
+                    </a:stretch>
+                  </pic:blipFill>
+                  <pic:spPr>
+                    <a:xfrm>
+                      <a:off x="0" y="0"/>
+                      <a:ext cx="5016184" cy="2817852"/>
+                    </a:xfrm>
+                    <a:prstGeom prst="rect">
+                      <a:avLst/>
+                    </a:prstGeom>
+                  </pic:spPr>
+                </pic:pic>
+              </a:graphicData>
+            </a:graphic>
+          </wp:inline>
+        </w:drawing>
+      </w:r>
     </w:p>
     <w:p>
       <w:pPr>
@@ -177,6 +248,422 @@
           <w:szCs w:val="26"/>
         </w:rPr>
       </w:pPr>
+      <w:r>
+        <w:rPr>
+          <w:rFonts w:ascii="Times New Roman" w:hAnsi="Times New Roman" w:cs="Times New Roman"/>
+          <w:sz w:val="26"/>
+          <w:szCs w:val="26"/>
+        </w:rPr>
+        <w:t>Bước 2: Flow Monitor</w:t>
+      </w:r>
+      <w:r>
+        <w:rPr>
+          <w:rFonts w:ascii="Times New Roman" w:hAnsi="Times New Roman" w:cs="Times New Roman"/>
+          <w:sz w:val="26"/>
+          <w:szCs w:val="26"/>
+        </w:rPr>
+        <w:t xml:space="preserve"> theo dõi network traffic</w:t>
+      </w:r>
+      <w:r>
+        <w:rPr>
+          <w:rFonts w:ascii="Times New Roman" w:hAnsi="Times New Roman" w:cs="Times New Roman"/>
+          <w:sz w:val="26"/>
+          <w:szCs w:val="26"/>
+        </w:rPr>
+        <w:t>, tabular và chart:</w:t>
+      </w:r>
+    </w:p>
+    <w:p>
+      <w:pPr>
+        <w:spacing w:line="360" w:lineRule="auto"/>
+        <w:jc w:val="center"/>
+        <w:rPr>
+          <w:rFonts w:ascii="Times New Roman" w:hAnsi="Times New Roman" w:cs="Times New Roman"/>
+          <w:b/>
+          <w:bCs/>
+          <w:sz w:val="26"/>
+          <w:szCs w:val="26"/>
+        </w:rPr>
+      </w:pPr>
+      <w:r>
+        <w:rPr>
+          <w:rFonts w:ascii="Times New Roman" w:hAnsi="Times New Roman" w:cs="Times New Roman"/>
+          <w:b/>
+          <w:bCs/>
+          <w:sz w:val="26"/>
+          <w:szCs w:val="26"/>
+        </w:rPr>
+        <w:drawing>
+          <wp:inline distT="0" distB="0" distL="0" distR="0" wp14:anchorId="34B10824" wp14:editId="2BBEF2CB">
+            <wp:extent cx="5800177" cy="3261360"/>
+            <wp:effectExtent l="0" t="0" r="0" b="0"/>
+            <wp:docPr id="328972310" name="Picture 1" descr="A screenshot of a computer&#10;&#10;AI-generated content may be incorrect."/>
+            <wp:cNvGraphicFramePr>
+              <a:graphicFrameLocks xmlns:a="http://schemas.openxmlformats.org/drawingml/2006/main" noChangeAspect="1"/>
+            </wp:cNvGraphicFramePr>
+            <a:graphic xmlns:a="http://schemas.openxmlformats.org/drawingml/2006/main">
+              <a:graphicData uri="http://schemas.openxmlformats.org/drawingml/2006/picture">
+                <pic:pic xmlns:pic="http://schemas.openxmlformats.org/drawingml/2006/picture">
+                  <pic:nvPicPr>
+                    <pic:cNvPr id="328972310" name="Picture 1" descr="A screenshot of a computer&#10;&#10;AI-generated content may be incorrect."/>
+                    <pic:cNvPicPr/>
+                  </pic:nvPicPr>
+                  <pic:blipFill>
+                    <a:blip r:embed="rId6"/>
+                    <a:stretch>
+                      <a:fillRect/>
+                    </a:stretch>
+                  </pic:blipFill>
+                  <pic:spPr>
+                    <a:xfrm>
+                      <a:off x="0" y="0"/>
+                      <a:ext cx="5814840" cy="3269605"/>
+                    </a:xfrm>
+                    <a:prstGeom prst="rect">
+                      <a:avLst/>
+                    </a:prstGeom>
+                  </pic:spPr>
+                </pic:pic>
+              </a:graphicData>
+            </a:graphic>
+          </wp:inline>
+        </w:drawing>
+      </w:r>
+    </w:p>
+    <w:p>
+      <w:pPr>
+        <w:spacing w:line="360" w:lineRule="auto"/>
+        <w:jc w:val="center"/>
+        <w:rPr>
+          <w:rFonts w:ascii="Times New Roman" w:hAnsi="Times New Roman" w:cs="Times New Roman"/>
+          <w:sz w:val="26"/>
+          <w:szCs w:val="26"/>
+        </w:rPr>
+      </w:pPr>
+      <w:r>
+        <w:rPr>
+          <w:rFonts w:ascii="Times New Roman" w:hAnsi="Times New Roman" w:cs="Times New Roman"/>
+          <w:sz w:val="26"/>
+          <w:szCs w:val="26"/>
+        </w:rPr>
+        <w:lastRenderedPageBreak/>
+        <w:drawing>
+          <wp:inline distT="0" distB="0" distL="0" distR="0" wp14:anchorId="31BAC84A" wp14:editId="24D88744">
+            <wp:extent cx="5638800" cy="3170620"/>
+            <wp:effectExtent l="0" t="0" r="0" b="0"/>
+            <wp:docPr id="870077628" name="Picture 1" descr="A screen shot of a computer&#10;&#10;AI-generated content may be incorrect."/>
+            <wp:cNvGraphicFramePr>
+              <a:graphicFrameLocks xmlns:a="http://schemas.openxmlformats.org/drawingml/2006/main" noChangeAspect="1"/>
+            </wp:cNvGraphicFramePr>
+            <a:graphic xmlns:a="http://schemas.openxmlformats.org/drawingml/2006/main">
+              <a:graphicData uri="http://schemas.openxmlformats.org/drawingml/2006/picture">
+                <pic:pic xmlns:pic="http://schemas.openxmlformats.org/drawingml/2006/picture">
+                  <pic:nvPicPr>
+                    <pic:cNvPr id="870077628" name="Picture 1" descr="A screen shot of a computer&#10;&#10;AI-generated content may be incorrect."/>
+                    <pic:cNvPicPr/>
+                  </pic:nvPicPr>
+                  <pic:blipFill>
+                    <a:blip r:embed="rId7"/>
+                    <a:stretch>
+                      <a:fillRect/>
+                    </a:stretch>
+                  </pic:blipFill>
+                  <pic:spPr>
+                    <a:xfrm>
+                      <a:off x="0" y="0"/>
+                      <a:ext cx="5659032" cy="3181996"/>
+                    </a:xfrm>
+                    <a:prstGeom prst="rect">
+                      <a:avLst/>
+                    </a:prstGeom>
+                  </pic:spPr>
+                </pic:pic>
+              </a:graphicData>
+            </a:graphic>
+          </wp:inline>
+        </w:drawing>
+      </w:r>
+    </w:p>
+    <w:p>
+      <w:pPr>
+        <w:spacing w:line="360" w:lineRule="auto"/>
+        <w:rPr>
+          <w:rFonts w:ascii="Times New Roman" w:hAnsi="Times New Roman" w:cs="Times New Roman"/>
+          <w:sz w:val="26"/>
+          <w:szCs w:val="26"/>
+        </w:rPr>
+      </w:pPr>
+      <w:r>
+        <w:rPr>
+          <w:rFonts w:ascii="Times New Roman" w:hAnsi="Times New Roman" w:cs="Times New Roman"/>
+          <w:sz w:val="26"/>
+          <w:szCs w:val="26"/>
+        </w:rPr>
+        <w:t>Bước 3:</w:t>
+      </w:r>
+      <w:r>
+        <w:rPr>
+          <w:rFonts w:ascii="TimesNewRomanPS-ItalicMT" w:hAnsi="TimesNewRomanPS-ItalicMT"/>
+          <w:color w:val="20201F"/>
+          <w:sz w:val="26"/>
+          <w:szCs w:val="26"/>
+        </w:rPr>
+        <w:t xml:space="preserve"> </w:t>
+      </w:r>
+      <w:r>
+        <w:rPr>
+          <w:rFonts w:ascii="Times New Roman" w:hAnsi="Times New Roman" w:cs="Times New Roman"/>
+          <w:sz w:val="26"/>
+          <w:szCs w:val="26"/>
+        </w:rPr>
+        <w:t>Xây dựng các chính sách cho các ứng dụng mạng</w:t>
+      </w:r>
+    </w:p>
+    <w:p>
+      <w:pPr>
+        <w:spacing w:line="360" w:lineRule="auto"/>
+        <w:jc w:val="center"/>
+        <w:rPr>
+          <w:rFonts w:ascii="Times New Roman" w:hAnsi="Times New Roman" w:cs="Times New Roman"/>
+          <w:sz w:val="26"/>
+          <w:szCs w:val="26"/>
+        </w:rPr>
+      </w:pPr>
+      <w:r>
+        <w:rPr>
+          <w:rFonts w:ascii="Times New Roman" w:hAnsi="Times New Roman" w:cs="Times New Roman"/>
+          <w:sz w:val="26"/>
+          <w:szCs w:val="26"/>
+        </w:rPr>
+        <w:drawing>
+          <wp:inline distT="0" distB="0" distL="0" distR="0" wp14:anchorId="7C63864A" wp14:editId="6D3F0CD6">
+            <wp:extent cx="5943600" cy="3342005"/>
+            <wp:effectExtent l="0" t="0" r="0" b="0"/>
+            <wp:docPr id="227383516" name="Picture 1"/>
+            <wp:cNvGraphicFramePr>
+              <a:graphicFrameLocks xmlns:a="http://schemas.openxmlformats.org/drawingml/2006/main" noChangeAspect="1"/>
+            </wp:cNvGraphicFramePr>
+            <a:graphic xmlns:a="http://schemas.openxmlformats.org/drawingml/2006/main">
+              <a:graphicData uri="http://schemas.openxmlformats.org/drawingml/2006/picture">
+                <pic:pic xmlns:pic="http://schemas.openxmlformats.org/drawingml/2006/picture">
+                  <pic:nvPicPr>
+                    <pic:cNvPr id="227383516" name=""/>
+                    <pic:cNvPicPr/>
+                  </pic:nvPicPr>
+                  <pic:blipFill>
+                    <a:blip r:embed="rId8"/>
+                    <a:stretch>
+                      <a:fillRect/>
+                    </a:stretch>
+                  </pic:blipFill>
+                  <pic:spPr>
+                    <a:xfrm>
+                      <a:off x="0" y="0"/>
+                      <a:ext cx="5943600" cy="3342005"/>
+                    </a:xfrm>
+                    <a:prstGeom prst="rect">
+                      <a:avLst/>
+                    </a:prstGeom>
+                  </pic:spPr>
+                </pic:pic>
+              </a:graphicData>
+            </a:graphic>
+          </wp:inline>
+        </w:drawing>
+      </w:r>
+    </w:p>
+    <w:p>
+      <w:pPr>
+        <w:spacing w:line="360" w:lineRule="auto"/>
+        <w:rPr>
+          <w:rFonts w:ascii="Times New Roman" w:hAnsi="Times New Roman" w:cs="Times New Roman"/>
+          <w:sz w:val="26"/>
+          <w:szCs w:val="26"/>
+        </w:rPr>
+      </w:pPr>
+    </w:p>
+    <w:p>
+      <w:pPr>
+        <w:spacing w:line="360" w:lineRule="auto"/>
+        <w:rPr>
+          <w:rFonts w:ascii="Times New Roman" w:hAnsi="Times New Roman" w:cs="Times New Roman"/>
+          <w:sz w:val="26"/>
+          <w:szCs w:val="26"/>
+        </w:rPr>
+      </w:pPr>
+    </w:p>
+    <w:p>
+      <w:pPr>
+        <w:spacing w:line="360" w:lineRule="auto"/>
+        <w:rPr>
+          <w:rFonts w:ascii="Times New Roman" w:hAnsi="Times New Roman" w:cs="Times New Roman"/>
+          <w:b/>
+          <w:bCs/>
+          <w:sz w:val="26"/>
+          <w:szCs w:val="26"/>
+        </w:rPr>
+      </w:pPr>
+      <w:r>
+        <w:rPr>
+          <w:rFonts w:ascii="Times New Roman" w:hAnsi="Times New Roman" w:cs="Times New Roman"/>
+          <w:b/>
+          <w:bCs/>
+          <w:sz w:val="26"/>
+          <w:szCs w:val="26"/>
+        </w:rPr>
+        <w:lastRenderedPageBreak/>
+        <w:t>Câu 2:</w:t>
+      </w:r>
+    </w:p>
+    <w:p>
+      <w:pPr>
+        <w:spacing w:line="360" w:lineRule="auto"/>
+        <w:rPr>
+          <w:rFonts w:ascii="Times New Roman" w:hAnsi="Times New Roman" w:cs="Times New Roman"/>
+          <w:sz w:val="26"/>
+          <w:szCs w:val="26"/>
+        </w:rPr>
+      </w:pPr>
+      <w:r>
+        <w:rPr>
+          <w:rFonts w:ascii="Times New Roman" w:hAnsi="Times New Roman" w:cs="Times New Roman"/>
+          <w:sz w:val="26"/>
+          <w:szCs w:val="26"/>
+        </w:rPr>
+        <w:t>Bước 1: Tải signing CA:</w:t>
+      </w:r>
+    </w:p>
+    <w:p>
+      <w:pPr>
+        <w:spacing w:line="360" w:lineRule="auto"/>
+        <w:jc w:val="center"/>
+        <w:rPr>
+          <w:rFonts w:ascii="Times New Roman" w:hAnsi="Times New Roman" w:cs="Times New Roman"/>
+          <w:sz w:val="26"/>
+          <w:szCs w:val="26"/>
+        </w:rPr>
+      </w:pPr>
+      <w:r>
+        <w:rPr>
+          <w:rFonts w:ascii="Times New Roman" w:hAnsi="Times New Roman" w:cs="Times New Roman"/>
+          <w:sz w:val="26"/>
+          <w:szCs w:val="26"/>
+        </w:rPr>
+        <w:drawing>
+          <wp:inline distT="0" distB="0" distL="0" distR="0" wp14:anchorId="09879086" wp14:editId="25D2A974">
+            <wp:extent cx="5943600" cy="3342005"/>
+            <wp:effectExtent l="0" t="0" r="0" b="0"/>
+            <wp:docPr id="639330861" name="Picture 1"/>
+            <wp:cNvGraphicFramePr>
+              <a:graphicFrameLocks xmlns:a="http://schemas.openxmlformats.org/drawingml/2006/main" noChangeAspect="1"/>
+            </wp:cNvGraphicFramePr>
+            <a:graphic xmlns:a="http://schemas.openxmlformats.org/drawingml/2006/main">
+              <a:graphicData uri="http://schemas.openxmlformats.org/drawingml/2006/picture">
+                <pic:pic xmlns:pic="http://schemas.openxmlformats.org/drawingml/2006/picture">
+                  <pic:nvPicPr>
+                    <pic:cNvPr id="639330861" name=""/>
+                    <pic:cNvPicPr/>
+                  </pic:nvPicPr>
+                  <pic:blipFill>
+                    <a:blip r:embed="rId9"/>
+                    <a:stretch>
+                      <a:fillRect/>
+                    </a:stretch>
+                  </pic:blipFill>
+                  <pic:spPr>
+                    <a:xfrm>
+                      <a:off x="0" y="0"/>
+                      <a:ext cx="5943600" cy="3342005"/>
+                    </a:xfrm>
+                    <a:prstGeom prst="rect">
+                      <a:avLst/>
+                    </a:prstGeom>
+                  </pic:spPr>
+                </pic:pic>
+              </a:graphicData>
+            </a:graphic>
+          </wp:inline>
+        </w:drawing>
+      </w:r>
+    </w:p>
+    <w:p>
+      <w:pPr>
+        <w:spacing w:line="360" w:lineRule="auto"/>
+        <w:rPr>
+          <w:rFonts w:ascii="Times New Roman" w:hAnsi="Times New Roman" w:cs="Times New Roman"/>
+          <w:sz w:val="26"/>
+          <w:szCs w:val="26"/>
+        </w:rPr>
+      </w:pPr>
+      <w:r>
+        <w:rPr>
+          <w:rFonts w:ascii="Times New Roman" w:hAnsi="Times New Roman" w:cs="Times New Roman"/>
+          <w:sz w:val="26"/>
+          <w:szCs w:val="26"/>
+        </w:rPr>
+        <w:t xml:space="preserve">Bước 2: </w:t>
+      </w:r>
+      <w:r>
+        <w:rPr>
+          <w:rFonts w:ascii="Times New Roman" w:hAnsi="Times New Roman" w:cs="Times New Roman"/>
+          <w:sz w:val="26"/>
+          <w:szCs w:val="26"/>
+        </w:rPr>
+        <w:t>Cài đặt Certificate vào Win2008</w:t>
+      </w:r>
+    </w:p>
+    <w:p>
+      <w:pPr>
+        <w:spacing w:line="360" w:lineRule="auto"/>
+        <w:jc w:val="center"/>
+        <w:rPr>
+          <w:rFonts w:ascii="Times New Roman" w:hAnsi="Times New Roman" w:cs="Times New Roman"/>
+          <w:sz w:val="26"/>
+          <w:szCs w:val="26"/>
+        </w:rPr>
+      </w:pPr>
+      <w:r>
+        <w:rPr>
+          <w:rFonts w:ascii="Times New Roman" w:hAnsi="Times New Roman" w:cs="Times New Roman"/>
+          <w:sz w:val="26"/>
+          <w:szCs w:val="26"/>
+        </w:rPr>
+        <w:drawing>
+          <wp:inline distT="0" distB="0" distL="0" distR="0" wp14:anchorId="25DD822B" wp14:editId="4AC9233E">
+            <wp:extent cx="5943600" cy="3342005"/>
+            <wp:effectExtent l="0" t="0" r="0" b="0"/>
+            <wp:docPr id="255072913" name="Picture 1"/>
+            <wp:cNvGraphicFramePr>
+              <a:graphicFrameLocks xmlns:a="http://schemas.openxmlformats.org/drawingml/2006/main" noChangeAspect="1"/>
+            </wp:cNvGraphicFramePr>
+            <a:graphic xmlns:a="http://schemas.openxmlformats.org/drawingml/2006/main">
+              <a:graphicData uri="http://schemas.openxmlformats.org/drawingml/2006/picture">
+                <pic:pic xmlns:pic="http://schemas.openxmlformats.org/drawingml/2006/picture">
+                  <pic:nvPicPr>
+                    <pic:cNvPr id="255072913" name=""/>
+                    <pic:cNvPicPr/>
+                  </pic:nvPicPr>
+                  <pic:blipFill>
+                    <a:blip r:embed="rId10"/>
+                    <a:stretch>
+                      <a:fillRect/>
+                    </a:stretch>
+                  </pic:blipFill>
+                  <pic:spPr>
+                    <a:xfrm>
+                      <a:off x="0" y="0"/>
+                      <a:ext cx="5943600" cy="3342005"/>
+                    </a:xfrm>
+                    <a:prstGeom prst="rect">
+                      <a:avLst/>
+                    </a:prstGeom>
+                  </pic:spPr>
+                </pic:pic>
+              </a:graphicData>
+            </a:graphic>
+          </wp:inline>
+        </w:drawing>
+      </w:r>
     </w:p>
     <w:sectPr>
       <w:pgSz w:w="12240" w:h="15840"/>
@@ -3349,7 +3836,6 @@
   <w:style w:type="character" w:default="1" w:styleId="DefaultParagraphFont">
     <w:name w:val="Default Paragraph Font"/>
     <w:uiPriority w:val="1"/>
-    <w:semiHidden/>
     <w:unhideWhenUsed/>
   </w:style>
   <w:style w:type="table" w:default="1" w:styleId="TableNormal">

</xml_diff>